<commit_message>
added a new repo
</commit_message>
<xml_diff>
--- a/Essay.docx
+++ b/Essay.docx
@@ -632,51 +632,81 @@
           <w:szCs w:val="24"/>
           <w14:ligatures w14:val="none"/>
         </w:rPr>
-        <w:t xml:space="preserve">The qualitative technique permitted in-depth study of participants' perspectives, vital in an environment with minimal prior knowledge. The improved grounded theory promoted hypothesis-driven analysis while keeping the iterative structure of grounded theory. Purposive sampling ensured diversity within the target population. However, the qualitative methodologies applied may be resource-intensive and subjective in interpretation. The study’s lies in capturing complex, contextual insights, but generalizability may be </w:t>
-      </w:r>
-      <w:r>
-        <w:rPr>
-          <w:rFonts w:ascii="Times New Roman" w:hAnsi="Times New Roman" w:cs="Times New Roman"/>
-          <w:kern w:val="0"/>
-          <w:sz w:val="24"/>
-          <w:szCs w:val="24"/>
-          <w14:ligatures w14:val="none"/>
-        </w:rPr>
-        <w:t>a disadvantage</w:t>
-      </w:r>
-      <w:r>
-        <w:rPr>
-          <w:rFonts w:ascii="Times New Roman" w:hAnsi="Times New Roman" w:cs="Times New Roman"/>
-          <w:kern w:val="0"/>
-          <w:sz w:val="24"/>
-          <w:szCs w:val="24"/>
-          <w14:ligatures w14:val="none"/>
-        </w:rPr>
-        <w:t>. The stringent measures taken, such as data triangulation, enhance the legitimacy and integrity of the conclusions.</w:t>
-      </w:r>
-    </w:p>
-    <w:p>
-      <w:pPr>
-        <w:spacing w:line="360" w:lineRule="auto"/>
-        <w:jc w:val="both"/>
-        <w:rPr>
-          <w:rFonts w:ascii="Times New Roman" w:hAnsi="Times New Roman" w:cs="Times New Roman"/>
-          <w:kern w:val="0"/>
-          <w:sz w:val="24"/>
-          <w:szCs w:val="24"/>
-          <w14:ligatures w14:val="none"/>
-        </w:rPr>
-      </w:pPr>
-      <w:r>
-        <w:rPr>
-          <w:rFonts w:ascii="Times New Roman" w:hAnsi="Times New Roman" w:cs="Times New Roman"/>
-          <w:kern w:val="0"/>
-          <w:sz w:val="24"/>
-          <w:szCs w:val="24"/>
-          <w14:ligatures w14:val="none"/>
-        </w:rPr>
-        <w:t xml:space="preserve">Da Silva &amp; da Costa Maia (2012) used interviews to explore the experiences, perceptions, and expectations of 30 patients undergoing bariatric surgery at a Portuguese obesity treatment center. </w:t>
-      </w:r>
+        <w:t xml:space="preserve">The qualitative technique permitted in-depth study of participants' perspectives, vital in an environment with minimal prior knowledge. The improved grounded theory promoted hypothesis-driven analysis while keeping the iterative structure of grounded theory. Purposive sampling ensured diversity within the target population. However, the qualitative methodologies applied may be resource-intensive and subjective in interpretation. The study’s lies in capturing complex, contextual insights, but generalizability </w:t>
+      </w:r>
+      <w:r>
+        <w:rPr>
+          <w:rFonts w:ascii="Times New Roman" w:hAnsi="Times New Roman" w:cs="Times New Roman"/>
+          <w:kern w:val="0"/>
+          <w:sz w:val="24"/>
+          <w:szCs w:val="24"/>
+          <w14:ligatures w14:val="none"/>
+        </w:rPr>
+        <w:t>is</w:t>
+      </w:r>
+      <w:r>
+        <w:rPr>
+          <w:rFonts w:ascii="Times New Roman" w:hAnsi="Times New Roman" w:cs="Times New Roman"/>
+          <w:kern w:val="0"/>
+          <w:sz w:val="24"/>
+          <w:szCs w:val="24"/>
+          <w14:ligatures w14:val="none"/>
+        </w:rPr>
+        <w:t xml:space="preserve"> </w:t>
+      </w:r>
+      <w:r>
+        <w:rPr>
+          <w:rFonts w:ascii="Times New Roman" w:hAnsi="Times New Roman" w:cs="Times New Roman"/>
+          <w:kern w:val="0"/>
+          <w:sz w:val="24"/>
+          <w:szCs w:val="24"/>
+          <w14:ligatures w14:val="none"/>
+        </w:rPr>
+        <w:t xml:space="preserve">a </w:t>
+      </w:r>
+      <w:r>
+        <w:rPr>
+          <w:rFonts w:ascii="Times New Roman" w:hAnsi="Times New Roman" w:cs="Times New Roman"/>
+          <w:kern w:val="0"/>
+          <w:sz w:val="24"/>
+          <w:szCs w:val="24"/>
+          <w14:ligatures w14:val="none"/>
+        </w:rPr>
+        <w:t xml:space="preserve">disadvantage as </w:t>
+      </w:r>
+      <w:r>
+        <w:rPr>
+          <w:rFonts w:ascii="Times New Roman" w:hAnsi="Times New Roman" w:cs="Times New Roman"/>
+          <w:kern w:val="0"/>
+          <w:sz w:val="24"/>
+          <w:szCs w:val="24"/>
+          <w14:ligatures w14:val="none"/>
+        </w:rPr>
+        <w:t>it restricts the broader application of findings to a wider population, potentially limiting the external validity and applicability of the study's insights beyond the specific context studied.</w:t>
+      </w:r>
+      <w:r>
+        <w:rPr>
+          <w:rFonts w:ascii="Times New Roman" w:hAnsi="Times New Roman" w:cs="Times New Roman"/>
+          <w:kern w:val="0"/>
+          <w:sz w:val="24"/>
+          <w:szCs w:val="24"/>
+          <w14:ligatures w14:val="none"/>
+        </w:rPr>
+        <w:t xml:space="preserve"> The stringent measures taken, such as data triangulation, enhance the legitimacy and integrity of the conclusions.</w:t>
+      </w:r>
+    </w:p>
+    <w:p>
+      <w:pPr>
+        <w:spacing w:line="360" w:lineRule="auto"/>
+        <w:jc w:val="both"/>
+        <w:rPr>
+          <w:rFonts w:ascii="Times New Roman" w:hAnsi="Times New Roman" w:cs="Times New Roman"/>
+          <w:kern w:val="0"/>
+          <w:sz w:val="24"/>
+          <w:szCs w:val="24"/>
+          <w14:ligatures w14:val="none"/>
+        </w:rPr>
+      </w:pPr>
       <w:r>
         <w:rPr>
           <w:rFonts w:ascii="Times New Roman" w:hAnsi="Times New Roman" w:cs="Times New Roman"/>
@@ -686,7 +716,7 @@
           <w14:ligatures w14:val="none"/>
         </w:rPr>
         <w:lastRenderedPageBreak/>
-        <w:t>The study employed a grounded analysis method, emphasizing emergent understanding from data, with theoretical sampling and constant comparative analysis.</w:t>
+        <w:t>Da Silva &amp; da Costa Maia (2012) used interviews to explore the experiences, perceptions, and expectations of 30 patients undergoing bariatric surgery at a Portuguese obesity treatment center. The study employed a grounded analysis method, emphasizing emergent understanding from data, with theoretical sampling and constant comparative analysis.</w:t>
       </w:r>
       <w:r>
         <w:rPr>
@@ -706,7 +736,57 @@
           <w:szCs w:val="24"/>
           <w14:ligatures w14:val="none"/>
         </w:rPr>
-        <w:t>The grounded analysis method allowed for in-depth exploration, capturing nuanced patient perspectives on obesity and treatment. Theoretical sampling enabled ongoing refinement of research questions. The study's validity was enhanced by involving a second researcher as an auditor, but subjectivity in coding and interpretation might be an issue. It offers rich, context-specific insights, although its generalizability may be limited. Detailed socio-demographic characterization adds depth to the findings, allowing for a more comprehensive understanding of bariatric surgery patients.</w:t>
+        <w:t xml:space="preserve">The grounded analysis method allowed for in-depth exploration, capturing nuanced patient perspectives on obesity and treatment. Theoretical sampling enabled ongoing refinement of research questions. The study's validity was enhanced by involving a second researcher as an auditor, but subjectivity in coding and interpretation </w:t>
+      </w:r>
+      <w:r>
+        <w:rPr>
+          <w:rFonts w:ascii="Times New Roman" w:hAnsi="Times New Roman" w:cs="Times New Roman"/>
+          <w:kern w:val="0"/>
+          <w:sz w:val="24"/>
+          <w:szCs w:val="24"/>
+          <w14:ligatures w14:val="none"/>
+        </w:rPr>
+        <w:t>is</w:t>
+      </w:r>
+      <w:r>
+        <w:rPr>
+          <w:rFonts w:ascii="Times New Roman" w:hAnsi="Times New Roman" w:cs="Times New Roman"/>
+          <w:kern w:val="0"/>
+          <w:sz w:val="24"/>
+          <w:szCs w:val="24"/>
+          <w14:ligatures w14:val="none"/>
+        </w:rPr>
+        <w:t xml:space="preserve"> an issue</w:t>
+      </w:r>
+      <w:r>
+        <w:rPr>
+          <w:rFonts w:ascii="Times New Roman" w:hAnsi="Times New Roman" w:cs="Times New Roman"/>
+          <w:kern w:val="0"/>
+          <w:sz w:val="24"/>
+          <w:szCs w:val="24"/>
+          <w14:ligatures w14:val="none"/>
+        </w:rPr>
+        <w:t xml:space="preserve"> </w:t>
+      </w:r>
+      <w:r>
+        <w:rPr>
+          <w:rFonts w:ascii="Times New Roman" w:hAnsi="Times New Roman" w:cs="Times New Roman"/>
+          <w:kern w:val="0"/>
+          <w:sz w:val="24"/>
+          <w:szCs w:val="24"/>
+          <w14:ligatures w14:val="none"/>
+        </w:rPr>
+        <w:t>because they can affect the reliability and applicability of the study's findings to a broader population or context, reducing the study's overall robustness and external validity</w:t>
+      </w:r>
+      <w:r>
+        <w:rPr>
+          <w:rFonts w:ascii="Times New Roman" w:hAnsi="Times New Roman" w:cs="Times New Roman"/>
+          <w:kern w:val="0"/>
+          <w:sz w:val="24"/>
+          <w:szCs w:val="24"/>
+          <w14:ligatures w14:val="none"/>
+        </w:rPr>
+        <w:t>. It offers rich, context-specific insights, although its generalizability may be limited. Detailed socio-demographic characterization adds depth to the findings, allowing for a more comprehensive understanding of bariatric surgery patients.</w:t>
       </w:r>
     </w:p>
     <w:p>
@@ -789,7 +869,77 @@
           <w:szCs w:val="24"/>
           <w14:ligatures w14:val="none"/>
         </w:rPr>
-        <w:t>A purposeful sampling approach enhances the richness of the study by providing insights from both GPs and patients. The open-ended questions allow for diverse perspectives. However, limited information about non-participants raises concern about representativeness. Qualitative content analysis ensures that the data is understood deeply, but coding can be subjective. Dual perspectives provide a comprehensive view of overweight and obesity-related healthcare structures.</w:t>
+        <w:t>A purposeful sampling approach enhances the richness of the study by providing insights from both GPs and patients. The open-ended questions allow for diverse perspectives. However, limited information about non-participants raises concern about representativeness</w:t>
+      </w:r>
+      <w:r>
+        <w:rPr>
+          <w:rFonts w:ascii="Times New Roman" w:hAnsi="Times New Roman" w:cs="Times New Roman"/>
+          <w:kern w:val="0"/>
+          <w:sz w:val="24"/>
+          <w:szCs w:val="24"/>
+          <w14:ligatures w14:val="none"/>
+        </w:rPr>
+        <w:t xml:space="preserve"> as they </w:t>
+      </w:r>
+      <w:r>
+        <w:rPr>
+          <w:rFonts w:ascii="Times New Roman" w:hAnsi="Times New Roman" w:cs="Times New Roman"/>
+          <w:kern w:val="0"/>
+          <w:sz w:val="24"/>
+          <w:szCs w:val="24"/>
+          <w14:ligatures w14:val="none"/>
+        </w:rPr>
+        <w:t xml:space="preserve">pose a disadvantage </w:t>
+      </w:r>
+      <w:r>
+        <w:rPr>
+          <w:rFonts w:ascii="Times New Roman" w:hAnsi="Times New Roman" w:cs="Times New Roman"/>
+          <w:kern w:val="0"/>
+          <w:sz w:val="24"/>
+          <w:szCs w:val="24"/>
+          <w14:ligatures w14:val="none"/>
+        </w:rPr>
+        <w:t>of</w:t>
+      </w:r>
+      <w:r>
+        <w:rPr>
+          <w:rFonts w:ascii="Times New Roman" w:hAnsi="Times New Roman" w:cs="Times New Roman"/>
+          <w:kern w:val="0"/>
+          <w:sz w:val="24"/>
+          <w:szCs w:val="24"/>
+          <w14:ligatures w14:val="none"/>
+        </w:rPr>
+        <w:t xml:space="preserve"> i</w:t>
+      </w:r>
+      <w:r>
+        <w:rPr>
+          <w:rFonts w:ascii="Times New Roman" w:hAnsi="Times New Roman" w:cs="Times New Roman"/>
+          <w:kern w:val="0"/>
+          <w:sz w:val="24"/>
+          <w:szCs w:val="24"/>
+          <w14:ligatures w14:val="none"/>
+        </w:rPr>
+        <w:t>nfluencing</w:t>
+      </w:r>
+      <w:r>
+        <w:rPr>
+          <w:rFonts w:ascii="Times New Roman" w:hAnsi="Times New Roman" w:cs="Times New Roman"/>
+          <w:kern w:val="0"/>
+          <w:sz w:val="24"/>
+          <w:szCs w:val="24"/>
+          <w14:ligatures w14:val="none"/>
+        </w:rPr>
+        <w:t xml:space="preserve"> the study's representativeness and the objectivity of data interpretation.</w:t>
+      </w:r>
+      <w:r>
+        <w:rPr>
+          <w:rFonts w:ascii="Times New Roman" w:hAnsi="Times New Roman" w:cs="Times New Roman"/>
+          <w:kern w:val="0"/>
+          <w:sz w:val="24"/>
+          <w:szCs w:val="24"/>
+          <w14:ligatures w14:val="none"/>
+        </w:rPr>
+        <w:t>. Qualitative content analysis ensures that the data is understood deeply, but coding can be subjective. Dual perspectives provide a comprehensive view of overweight and obesity-related healthcare structures.</w:t>
       </w:r>
     </w:p>
     <w:p>
@@ -832,7 +982,18 @@
           <w:szCs w:val="24"/>
           <w14:ligatures w14:val="none"/>
         </w:rPr>
-        <w:t>By conducting personalized interviews with patients, the study provides rich and nuanced insights into their views. A variety of health backgrounds among interviewers enhances perspective diversity. Nevertheless, the sample size is relatively small, limiting generalizability. While saturation is efficient, it can also lead to a lack of nuances or minority perspectives. Although the constant comparison method supports rigorous analysis, subjectivity in coding can be an issue.</w:t>
+        <w:t xml:space="preserve">By conducting personalized interviews with </w:t>
+      </w:r>
+      <w:r>
+        <w:rPr>
+          <w:rFonts w:ascii="Times New Roman" w:hAnsi="Times New Roman" w:cs="Times New Roman"/>
+          <w:kern w:val="0"/>
+          <w:sz w:val="24"/>
+          <w:szCs w:val="24"/>
+          <w14:ligatures w14:val="none"/>
+        </w:rPr>
+        <w:lastRenderedPageBreak/>
+        <w:t>patients, the study provides rich and nuanced insights into their views. A variety of health backgrounds among interviewers enhances perspective diversity. Nevertheless, the sample size is relatively small, limiting generalizability. While saturation is efficient, it can also lead to a lack of nuances or minority perspectives. Although the constant comparison method supports rigorous analysis, subjectivity in coding can be an issue.</w:t>
       </w:r>
     </w:p>
     <w:p>
@@ -872,7 +1033,6 @@
           <w:szCs w:val="24"/>
           <w14:ligatures w14:val="none"/>
         </w:rPr>
-        <w:lastRenderedPageBreak/>
         <w:t>5.0</w:t>
       </w:r>
       <w:r>
@@ -2434,7 +2594,6 @@
   <w:style w:type="character" w:default="1" w:styleId="DefaultParagraphFont">
     <w:name w:val="Default Paragraph Font"/>
     <w:uiPriority w:val="1"/>
-    <w:semiHidden/>
     <w:unhideWhenUsed/>
   </w:style>
   <w:style w:type="table" w:default="1" w:styleId="TableNormal">

</xml_diff>